<commit_message>
added markdown file for this app
</commit_message>
<xml_diff>
--- a/task-management-app/Task Management Web Application Documentation.docx
+++ b/task-management-app/Task Management Web Application Documentation.docx
@@ -265,13 +265,6 @@
           <w:szCs w:val="32"/>
         </w:rPr>
       </w:pPr>
-      <w:r>
-        <w:rPr>
-          <w:sz w:val="32"/>
-          <w:szCs w:val="32"/>
-        </w:rPr>
-        <w:t>9. License</w:t>
-      </w:r>
     </w:p>
     <w:p/>
     <w:p/>
@@ -282,7 +275,6 @@
     <w:p/>
     <w:p/>
     <w:p/>
-    <w:p/>
     <w:p>
       <w:pPr>
         <w:pBdr>
@@ -302,6 +294,7 @@
           <w:sz w:val="36"/>
           <w:szCs w:val="36"/>
         </w:rPr>
+        <w:lastRenderedPageBreak/>
         <w:t>Introduction</w:t>
       </w:r>
     </w:p>
@@ -721,6 +714,13 @@
           <w:sz w:val="26"/>
           <w:szCs w:val="26"/>
         </w:rPr>
+        <w:t xml:space="preserve">    -</w:t>
+      </w:r>
+      <w:r>
+        <w:rPr>
+          <w:sz w:val="26"/>
+          <w:szCs w:val="26"/>
+        </w:rPr>
         <w:t>index.html</w:t>
       </w:r>
     </w:p>
@@ -736,6 +736,13 @@
           <w:sz w:val="26"/>
           <w:szCs w:val="26"/>
         </w:rPr>
+        <w:t xml:space="preserve">    -</w:t>
+      </w:r>
+      <w:r>
+        <w:rPr>
+          <w:sz w:val="26"/>
+          <w:szCs w:val="26"/>
+        </w:rPr>
         <w:t>styles.css</w:t>
       </w:r>
     </w:p>
@@ -746,6 +753,13 @@
           <w:szCs w:val="26"/>
         </w:rPr>
       </w:pPr>
+      <w:r>
+        <w:rPr>
+          <w:sz w:val="26"/>
+          <w:szCs w:val="26"/>
+        </w:rPr>
+        <w:t xml:space="preserve">    -</w:t>
+      </w:r>
       <w:r>
         <w:rPr>
           <w:sz w:val="26"/>
@@ -1175,7 +1189,6 @@
           <w:sz w:val="28"/>
           <w:szCs w:val="28"/>
         </w:rPr>
-        <w:lastRenderedPageBreak/>
         <w:t xml:space="preserve">   - </w:t>
       </w:r>
       <w:r>
@@ -1383,57 +1396,6 @@
           <w:szCs w:val="26"/>
         </w:rPr>
         <w:t>- Allow users to mark tasks as complete or incomplete.</w:t>
-      </w:r>
-    </w:p>
-    <w:p>
-      <w:pPr>
-        <w:pBdr>
-          <w:bottom w:val="single" w:sz="6" w:space="1" w:color="auto"/>
-        </w:pBdr>
-        <w:rPr>
-          <w:b/>
-          <w:bCs/>
-          <w:sz w:val="36"/>
-          <w:szCs w:val="36"/>
-        </w:rPr>
-      </w:pPr>
-      <w:r>
-        <w:rPr>
-          <w:b/>
-          <w:bCs/>
-          <w:sz w:val="36"/>
-          <w:szCs w:val="36"/>
-        </w:rPr>
-        <w:t>License</w:t>
-      </w:r>
-    </w:p>
-    <w:p>
-      <w:pPr>
-        <w:rPr>
-          <w:sz w:val="26"/>
-          <w:szCs w:val="26"/>
-        </w:rPr>
-      </w:pPr>
-      <w:r>
-        <w:rPr>
-          <w:sz w:val="26"/>
-          <w:szCs w:val="26"/>
-        </w:rPr>
-        <w:t>This project is licensed under the MIT License. For more information, refer to the LICENSE file in the repository.</w:t>
-      </w:r>
-      <w:r>
-        <w:rPr>
-          <w:sz w:val="26"/>
-          <w:szCs w:val="26"/>
-        </w:rPr>
-        <w:t xml:space="preserve"> </w:t>
-      </w:r>
-      <w:r>
-        <w:rPr>
-          <w:sz w:val="26"/>
-          <w:szCs w:val="26"/>
-        </w:rPr>
-        <w:t>This documentation provides an overview of the Task Management Web Application, including its features, setup instructions, and usage guidelines. It is designed to help you understand the structure and functionality of the application, as well as provide ideas for future enhancements.</w:t>
       </w:r>
     </w:p>
     <w:p>
@@ -2983,6 +2945,13 @@
     <w:pitch w:val="variable"/>
     <w:sig w:usb0="00000000" w:usb1="10000000" w:usb2="00000000" w:usb3="00000000" w:csb0="80000000" w:csb1="00000000"/>
   </w:font>
+  <w:font w:name="Mangal">
+    <w:panose1 w:val="02040503050203030202"/>
+    <w:charset w:val="00"/>
+    <w:family w:val="roman"/>
+    <w:pitch w:val="variable"/>
+    <w:sig w:usb0="00008003" w:usb1="00000000" w:usb2="00000000" w:usb3="00000000" w:csb0="00000001" w:csb1="00000000"/>
+  </w:font>
   <w:font w:name="Calibri Light">
     <w:panose1 w:val="020F0302020204030204"/>
     <w:charset w:val="00"/>
@@ -3010,8 +2979,11 @@
   <w:rsids>
     <w:rsidRoot w:val="006C70AC"/>
     <w:rsid w:val="000B7111"/>
+    <w:rsid w:val="003E14D6"/>
+    <w:rsid w:val="00685838"/>
     <w:rsid w:val="006C70AC"/>
     <w:rsid w:val="00B67A1D"/>
+    <w:rsid w:val="00C95E83"/>
   </w:rsids>
   <m:mathPr>
     <m:mathFont m:val="Cambria Math"/>
@@ -3026,7 +2998,7 @@
     <m:intLim m:val="subSup"/>
     <m:naryLim m:val="undOvr"/>
   </m:mathPr>
-  <w:themeFontLang w:val="en-IN"/>
+  <w:themeFontLang w:val="en-IN" w:bidi="hi-IN"/>
   <w:clrSchemeMapping w:bg1="light1" w:t1="dark1" w:bg2="light2" w:t2="dark2" w:accent1="accent1" w:accent2="accent2" w:accent3="accent3" w:accent4="accent4" w:accent5="accent5" w:accent6="accent6" w:hyperlink="hyperlink" w:followedHyperlink="followedHyperlink"/>
   <w:decimalSymbol w:val="."/>
   <w:listSeparator w:val=","/>
@@ -3472,36 +3444,12 @@
       <w:color w:val="808080"/>
     </w:rPr>
   </w:style>
-  <w:style w:type="paragraph" w:customStyle="1" w:styleId="48A825B625F74E858E6FDECD97437F33">
-    <w:name w:val="48A825B625F74E858E6FDECD97437F33"/>
-    <w:rsid w:val="006C70AC"/>
-  </w:style>
-  <w:style w:type="paragraph" w:customStyle="1" w:styleId="A71F70273625467FB3E9D9CBECE19448">
-    <w:name w:val="A71F70273625467FB3E9D9CBECE19448"/>
-    <w:rsid w:val="006C70AC"/>
-  </w:style>
   <w:style w:type="paragraph" w:customStyle="1" w:styleId="318E845998654ED99FD2BF071B8015B4">
     <w:name w:val="318E845998654ED99FD2BF071B8015B4"/>
     <w:rsid w:val="006C70AC"/>
   </w:style>
   <w:style w:type="paragraph" w:customStyle="1" w:styleId="F05D401D37114D8688D55369A315C9E7">
     <w:name w:val="F05D401D37114D8688D55369A315C9E7"/>
-    <w:rsid w:val="006C70AC"/>
-  </w:style>
-  <w:style w:type="paragraph" w:customStyle="1" w:styleId="549CE5410C94422CABF58C594AF3323C">
-    <w:name w:val="549CE5410C94422CABF58C594AF3323C"/>
-    <w:rsid w:val="006C70AC"/>
-  </w:style>
-  <w:style w:type="paragraph" w:customStyle="1" w:styleId="806A4A1DF2FD4B93A1E993DC66A310E2">
-    <w:name w:val="806A4A1DF2FD4B93A1E993DC66A310E2"/>
-    <w:rsid w:val="006C70AC"/>
-  </w:style>
-  <w:style w:type="paragraph" w:customStyle="1" w:styleId="4328710CA1C84948BFA0F4234EC58E39">
-    <w:name w:val="4328710CA1C84948BFA0F4234EC58E39"/>
-    <w:rsid w:val="006C70AC"/>
-  </w:style>
-  <w:style w:type="paragraph" w:customStyle="1" w:styleId="EAE8C5E926A8423EA5DEE3153A6CF708">
-    <w:name w:val="EAE8C5E926A8423EA5DEE3153A6CF708"/>
     <w:rsid w:val="006C70AC"/>
   </w:style>
 </w:styles>

</xml_diff>